<commit_message>
Graph and Version Deleteable
</commit_message>
<xml_diff>
--- a/QseEvolvingKgWebApp/notes/0108.docx
+++ b/QseEvolvingKgWebApp/notes/0108.docx
@@ -71,6 +71,19 @@
           <w:lang w:val="de-AT"/>
         </w:rPr>
         <w:t>Nächstes Meeting Ende Jänner?</w:t>
+      </w:r>
+    </w:p>
+    <w:p>
+      <w:pPr>
+        <w:rPr>
+          <w:lang w:val="de-AT"/>
+        </w:rPr>
+      </w:pPr>
+      <w:r>
+        <w:rPr>
+          <w:lang w:val="de-AT"/>
+        </w:rPr>
+        <w:t>HUEMER fragen wegen flexible RQ</w:t>
       </w:r>
     </w:p>
     <w:p>
@@ -308,23 +321,61 @@
     </w:p>
     <w:p/>
     <w:p>
-      <w:r>
+      <w:pPr>
+        <w:rPr>
+          <w:lang w:val="de-DE"/>
+        </w:rPr>
+      </w:pPr>
+      <w:r>
+        <w:rPr>
+          <w:lang w:val="de-DE"/>
+        </w:rPr>
         <w:t xml:space="preserve">Auf 2er </w:t>
       </w:r>
     </w:p>
     <w:p>
-      <w:r>
+      <w:pPr>
+        <w:rPr>
+          <w:lang w:val="de-DE"/>
+        </w:rPr>
+      </w:pPr>
+      <w:r>
+        <w:rPr>
+          <w:lang w:val="de-DE"/>
+        </w:rPr>
         <w:t>Flexibilität bei fragen</w:t>
       </w:r>
     </w:p>
     <w:p>
-      <w:r>
+      <w:pPr>
+        <w:rPr>
+          <w:lang w:val="de-DE"/>
+        </w:rPr>
+      </w:pPr>
+      <w:r>
+        <w:rPr>
+          <w:lang w:val="de-DE"/>
+        </w:rPr>
         <w:t>1er nicht</w:t>
       </w:r>
     </w:p>
-    <w:p/>
-    <w:p>
-      <w:r>
+    <w:p>
+      <w:pPr>
+        <w:rPr>
+          <w:lang w:val="de-DE"/>
+        </w:rPr>
+      </w:pPr>
+    </w:p>
+    <w:p>
+      <w:pPr>
+        <w:rPr>
+          <w:lang w:val="de-DE"/>
+        </w:rPr>
+      </w:pPr>
+      <w:r>
+        <w:rPr>
+          <w:lang w:val="de-DE"/>
+        </w:rPr>
         <w:t>April dann implementieren</w:t>
       </w:r>
     </w:p>

</xml_diff>